<commit_message>
Yearly and Daily Cartoon update
</commit_message>
<xml_diff>
--- a/Articles/2025/1-Blender-Continued/2-Edit-Mode/1-The-Menus/1-The-Tools-Menu/3-The-Bevel-Tool/The Bevel Tool.docx
+++ b/Articles/2025/1-Blender-Continued/2-Edit-Mode/1-The-Menus/1-The-Tools-Menu/3-The-Bevel-Tool/The Bevel Tool.docx
@@ -10,8 +10,1199 @@
         <w:t>The Bevel Tool</w:t>
       </w:r>
     </w:p>
+    <w:p>
+      <w:r>
+        <w:rPr>
+          <w:noProof/>
+        </w:rPr>
+        <w:drawing>
+          <wp:inline distT="0" distB="0" distL="0" distR="0" wp14:anchorId="12CB61CC" wp14:editId="0F0F8B35">
+            <wp:extent cx="2571750" cy="2295525"/>
+            <wp:effectExtent l="0" t="0" r="0" b="9525"/>
+            <wp:docPr id="1911309155" name="Picture 2"/>
+            <wp:cNvGraphicFramePr>
+              <a:graphicFrameLocks xmlns:a="http://schemas.openxmlformats.org/drawingml/2006/main" noChangeAspect="1"/>
+            </wp:cNvGraphicFramePr>
+            <a:graphic xmlns:a="http://schemas.openxmlformats.org/drawingml/2006/main">
+              <a:graphicData uri="http://schemas.openxmlformats.org/drawingml/2006/picture">
+                <pic:pic xmlns:pic="http://schemas.openxmlformats.org/drawingml/2006/picture">
+                  <pic:nvPicPr>
+                    <pic:cNvPr id="0" name="Picture 2"/>
+                    <pic:cNvPicPr>
+                      <a:picLocks noChangeAspect="1" noChangeArrowheads="1"/>
+                    </pic:cNvPicPr>
+                  </pic:nvPicPr>
+                  <pic:blipFill>
+                    <a:blip r:embed="rId7">
+                      <a:extLst>
+                        <a:ext uri="{28A0092B-C50C-407E-A947-70E740481C1C}">
+                          <a14:useLocalDpi xmlns:a14="http://schemas.microsoft.com/office/drawing/2010/main" val="0"/>
+                        </a:ext>
+                      </a:extLst>
+                    </a:blip>
+                    <a:srcRect/>
+                    <a:stretch>
+                      <a:fillRect/>
+                    </a:stretch>
+                  </pic:blipFill>
+                  <pic:spPr bwMode="auto">
+                    <a:xfrm>
+                      <a:off x="0" y="0"/>
+                      <a:ext cx="2571750" cy="2295525"/>
+                    </a:xfrm>
+                    <a:prstGeom prst="rect">
+                      <a:avLst/>
+                    </a:prstGeom>
+                    <a:noFill/>
+                    <a:ln>
+                      <a:noFill/>
+                    </a:ln>
+                  </pic:spPr>
+                </pic:pic>
+              </a:graphicData>
+            </a:graphic>
+          </wp:inline>
+        </w:drawing>
+      </w:r>
+    </w:p>
+    <w:p>
+      <w:r>
+        <w:t>We can also find the Bevel tool inside of the Edit work space’s Tool Panel. The tool button will look like this, and what it does to a cube when a face is selected will look like this. It will basically turn the edges into faces, wide on the bottom and narrow on the top, kind of faces.</w:t>
+      </w:r>
+    </w:p>
+    <w:p>
+      <w:r>
+        <w:rPr>
+          <w:noProof/>
+        </w:rPr>
+        <w:drawing>
+          <wp:inline distT="0" distB="0" distL="0" distR="0" wp14:anchorId="7C551FAE" wp14:editId="2C015153">
+            <wp:extent cx="1752600" cy="457200"/>
+            <wp:effectExtent l="0" t="0" r="0" b="0"/>
+            <wp:docPr id="742300920" name="Picture 3"/>
+            <wp:cNvGraphicFramePr>
+              <a:graphicFrameLocks xmlns:a="http://schemas.openxmlformats.org/drawingml/2006/main" noChangeAspect="1"/>
+            </wp:cNvGraphicFramePr>
+            <a:graphic xmlns:a="http://schemas.openxmlformats.org/drawingml/2006/main">
+              <a:graphicData uri="http://schemas.openxmlformats.org/drawingml/2006/picture">
+                <pic:pic xmlns:pic="http://schemas.openxmlformats.org/drawingml/2006/picture">
+                  <pic:nvPicPr>
+                    <pic:cNvPr id="0" name="Picture 3"/>
+                    <pic:cNvPicPr>
+                      <a:picLocks noChangeAspect="1" noChangeArrowheads="1"/>
+                    </pic:cNvPicPr>
+                  </pic:nvPicPr>
+                  <pic:blipFill>
+                    <a:blip r:embed="rId8">
+                      <a:extLst>
+                        <a:ext uri="{28A0092B-C50C-407E-A947-70E740481C1C}">
+                          <a14:useLocalDpi xmlns:a14="http://schemas.microsoft.com/office/drawing/2010/main" val="0"/>
+                        </a:ext>
+                      </a:extLst>
+                    </a:blip>
+                    <a:srcRect/>
+                    <a:stretch>
+                      <a:fillRect/>
+                    </a:stretch>
+                  </pic:blipFill>
+                  <pic:spPr bwMode="auto">
+                    <a:xfrm>
+                      <a:off x="0" y="0"/>
+                      <a:ext cx="1752600" cy="457200"/>
+                    </a:xfrm>
+                    <a:prstGeom prst="rect">
+                      <a:avLst/>
+                    </a:prstGeom>
+                    <a:noFill/>
+                    <a:ln>
+                      <a:noFill/>
+                    </a:ln>
+                  </pic:spPr>
+                </pic:pic>
+              </a:graphicData>
+            </a:graphic>
+          </wp:inline>
+        </w:drawing>
+      </w:r>
+    </w:p>
+    <w:p>
+      <w:pPr>
+        <w:pStyle w:val="Heading1"/>
+      </w:pPr>
+      <w:r>
+        <w:t>How to Create a Bevel</w:t>
+      </w:r>
+    </w:p>
+    <w:p>
+      <w:r>
+        <w:t>To start, bring your start up cube into the Edit Workspace.</w:t>
+      </w:r>
+    </w:p>
+    <w:p>
+      <w:r>
+        <w:drawing>
+          <wp:inline distT="0" distB="0" distL="0" distR="0" wp14:anchorId="2F9F3D3F" wp14:editId="4176A044">
+            <wp:extent cx="4218757" cy="2796704"/>
+            <wp:effectExtent l="0" t="0" r="0" b="3810"/>
+            <wp:docPr id="621226494" name="Picture 1"/>
+            <wp:cNvGraphicFramePr>
+              <a:graphicFrameLocks xmlns:a="http://schemas.openxmlformats.org/drawingml/2006/main" noChangeAspect="1"/>
+            </wp:cNvGraphicFramePr>
+            <a:graphic xmlns:a="http://schemas.openxmlformats.org/drawingml/2006/main">
+              <a:graphicData uri="http://schemas.openxmlformats.org/drawingml/2006/picture">
+                <pic:pic xmlns:pic="http://schemas.openxmlformats.org/drawingml/2006/picture">
+                  <pic:nvPicPr>
+                    <pic:cNvPr id="621226494" name=""/>
+                    <pic:cNvPicPr/>
+                  </pic:nvPicPr>
+                  <pic:blipFill>
+                    <a:blip r:embed="rId9"/>
+                    <a:stretch>
+                      <a:fillRect/>
+                    </a:stretch>
+                  </pic:blipFill>
+                  <pic:spPr>
+                    <a:xfrm>
+                      <a:off x="0" y="0"/>
+                      <a:ext cx="4228504" cy="2803166"/>
+                    </a:xfrm>
+                    <a:prstGeom prst="rect">
+                      <a:avLst/>
+                    </a:prstGeom>
+                  </pic:spPr>
+                </pic:pic>
+              </a:graphicData>
+            </a:graphic>
+          </wp:inline>
+        </w:drawing>
+      </w:r>
+    </w:p>
+    <w:p>
+      <w:r>
+        <w:lastRenderedPageBreak/>
+        <w:t xml:space="preserve">Go to </w:t>
+      </w:r>
+      <w:r>
+        <w:rPr>
+          <w:rStyle w:val="BlueBoldenChar"/>
+          <w:rFonts w:eastAsiaTheme="minorHAnsi"/>
+        </w:rPr>
+        <w:t>Face Mode</w:t>
+      </w:r>
+      <w:r>
+        <w:t xml:space="preserve"> and select the top face.</w:t>
+      </w:r>
+    </w:p>
+    <w:p>
+      <w:r>
+        <w:drawing>
+          <wp:inline distT="0" distB="0" distL="0" distR="0" wp14:anchorId="0C01F13D" wp14:editId="41906E60">
+            <wp:extent cx="4753638" cy="3362794"/>
+            <wp:effectExtent l="0" t="0" r="8890" b="9525"/>
+            <wp:docPr id="331895036" name="Picture 1"/>
+            <wp:cNvGraphicFramePr>
+              <a:graphicFrameLocks xmlns:a="http://schemas.openxmlformats.org/drawingml/2006/main" noChangeAspect="1"/>
+            </wp:cNvGraphicFramePr>
+            <a:graphic xmlns:a="http://schemas.openxmlformats.org/drawingml/2006/main">
+              <a:graphicData uri="http://schemas.openxmlformats.org/drawingml/2006/picture">
+                <pic:pic xmlns:pic="http://schemas.openxmlformats.org/drawingml/2006/picture">
+                  <pic:nvPicPr>
+                    <pic:cNvPr id="331895036" name=""/>
+                    <pic:cNvPicPr/>
+                  </pic:nvPicPr>
+                  <pic:blipFill>
+                    <a:blip r:embed="rId10"/>
+                    <a:stretch>
+                      <a:fillRect/>
+                    </a:stretch>
+                  </pic:blipFill>
+                  <pic:spPr>
+                    <a:xfrm>
+                      <a:off x="0" y="0"/>
+                      <a:ext cx="4753638" cy="3362794"/>
+                    </a:xfrm>
+                    <a:prstGeom prst="rect">
+                      <a:avLst/>
+                    </a:prstGeom>
+                  </pic:spPr>
+                </pic:pic>
+              </a:graphicData>
+            </a:graphic>
+          </wp:inline>
+        </w:drawing>
+      </w:r>
+    </w:p>
+    <w:p>
+      <w:r>
+        <w:t xml:space="preserve">Now select your </w:t>
+      </w:r>
+      <w:r>
+        <w:rPr>
+          <w:rStyle w:val="BlueBoldenChar"/>
+          <w:rFonts w:eastAsiaTheme="minorHAnsi"/>
+        </w:rPr>
+        <w:t>bevel tool</w:t>
+      </w:r>
+      <w:r>
+        <w:t xml:space="preserve">, from the left-hand tool panel. You can also just hit the </w:t>
+      </w:r>
+      <w:r>
+        <w:rPr>
+          <w:rStyle w:val="BlueBoldenChar"/>
+          <w:rFonts w:eastAsiaTheme="minorHAnsi"/>
+        </w:rPr>
+        <w:t>letter E</w:t>
+      </w:r>
+      <w:r>
+        <w:t xml:space="preserve"> on the keyboard, as it is the hot key for this bevel tool, and will bring it to it in just the same way.</w:t>
+      </w:r>
+    </w:p>
+    <w:p>
+      <w:r>
+        <w:t>Notice that this tool does not come with any bottom right arrow, so what you see here is what you get with no other options.</w:t>
+      </w:r>
+    </w:p>
+    <w:p>
+      <w:r>
+        <w:drawing>
+          <wp:inline distT="0" distB="0" distL="0" distR="0" wp14:anchorId="2CA1F177" wp14:editId="5BB925D0">
+            <wp:extent cx="600159" cy="390580"/>
+            <wp:effectExtent l="0" t="0" r="0" b="9525"/>
+            <wp:docPr id="1353326331" name="Picture 1"/>
+            <wp:cNvGraphicFramePr>
+              <a:graphicFrameLocks xmlns:a="http://schemas.openxmlformats.org/drawingml/2006/main" noChangeAspect="1"/>
+            </wp:cNvGraphicFramePr>
+            <a:graphic xmlns:a="http://schemas.openxmlformats.org/drawingml/2006/main">
+              <a:graphicData uri="http://schemas.openxmlformats.org/drawingml/2006/picture">
+                <pic:pic xmlns:pic="http://schemas.openxmlformats.org/drawingml/2006/picture">
+                  <pic:nvPicPr>
+                    <pic:cNvPr id="1353326331" name=""/>
+                    <pic:cNvPicPr/>
+                  </pic:nvPicPr>
+                  <pic:blipFill>
+                    <a:blip r:embed="rId11"/>
+                    <a:stretch>
+                      <a:fillRect/>
+                    </a:stretch>
+                  </pic:blipFill>
+                  <pic:spPr>
+                    <a:xfrm>
+                      <a:off x="0" y="0"/>
+                      <a:ext cx="600159" cy="390580"/>
+                    </a:xfrm>
+                    <a:prstGeom prst="rect">
+                      <a:avLst/>
+                    </a:prstGeom>
+                  </pic:spPr>
+                </pic:pic>
+              </a:graphicData>
+            </a:graphic>
+          </wp:inline>
+        </w:drawing>
+      </w:r>
+    </w:p>
+    <w:p>
+      <w:r>
+        <w:t>You will see this yellow type of arrow pointing out of the top of the box. This is the Bevel tool, and you can use it to create the bevel for the cube.</w:t>
+      </w:r>
+    </w:p>
+    <w:p>
+      <w:r>
+        <w:drawing>
+          <wp:inline distT="0" distB="0" distL="0" distR="0" wp14:anchorId="6AF4F8F9" wp14:editId="5ED3664C">
+            <wp:extent cx="2075502" cy="1960245"/>
+            <wp:effectExtent l="0" t="0" r="1270" b="1905"/>
+            <wp:docPr id="1888214835" name="Picture 1"/>
+            <wp:cNvGraphicFramePr>
+              <a:graphicFrameLocks xmlns:a="http://schemas.openxmlformats.org/drawingml/2006/main" noChangeAspect="1"/>
+            </wp:cNvGraphicFramePr>
+            <a:graphic xmlns:a="http://schemas.openxmlformats.org/drawingml/2006/main">
+              <a:graphicData uri="http://schemas.openxmlformats.org/drawingml/2006/picture">
+                <pic:pic xmlns:pic="http://schemas.openxmlformats.org/drawingml/2006/picture">
+                  <pic:nvPicPr>
+                    <pic:cNvPr id="1888214835" name=""/>
+                    <pic:cNvPicPr/>
+                  </pic:nvPicPr>
+                  <pic:blipFill rotWithShape="1">
+                    <a:blip r:embed="rId12"/>
+                    <a:srcRect t="13457"/>
+                    <a:stretch/>
+                  </pic:blipFill>
+                  <pic:spPr bwMode="auto">
+                    <a:xfrm>
+                      <a:off x="0" y="0"/>
+                      <a:ext cx="2081630" cy="1966033"/>
+                    </a:xfrm>
+                    <a:prstGeom prst="rect">
+                      <a:avLst/>
+                    </a:prstGeom>
+                    <a:ln>
+                      <a:noFill/>
+                    </a:ln>
+                    <a:extLst>
+                      <a:ext uri="{53640926-AAD7-44D8-BBD7-CCE9431645EC}">
+                        <a14:shadowObscured xmlns:a14="http://schemas.microsoft.com/office/drawing/2010/main"/>
+                      </a:ext>
+                    </a:extLst>
+                  </pic:spPr>
+                </pic:pic>
+              </a:graphicData>
+            </a:graphic>
+          </wp:inline>
+        </w:drawing>
+      </w:r>
+    </w:p>
+    <w:p>
+      <w:r>
+        <w:lastRenderedPageBreak/>
+        <w:t>You want to pull upward on the yellow circle at the top of this weird type of arrow to begin the bevel. The more you pull upward on it, the larger the bevel will be on the top edges of the box.</w:t>
+      </w:r>
+    </w:p>
+    <w:p>
+      <w:r>
+        <w:drawing>
+          <wp:inline distT="0" distB="0" distL="0" distR="0" wp14:anchorId="27FFD880" wp14:editId="7621A384">
+            <wp:extent cx="2762250" cy="2271757"/>
+            <wp:effectExtent l="0" t="0" r="0" b="0"/>
+            <wp:docPr id="622649813" name="Picture 1"/>
+            <wp:cNvGraphicFramePr>
+              <a:graphicFrameLocks xmlns:a="http://schemas.openxmlformats.org/drawingml/2006/main" noChangeAspect="1"/>
+            </wp:cNvGraphicFramePr>
+            <a:graphic xmlns:a="http://schemas.openxmlformats.org/drawingml/2006/main">
+              <a:graphicData uri="http://schemas.openxmlformats.org/drawingml/2006/picture">
+                <pic:pic xmlns:pic="http://schemas.openxmlformats.org/drawingml/2006/picture">
+                  <pic:nvPicPr>
+                    <pic:cNvPr id="622649813" name=""/>
+                    <pic:cNvPicPr/>
+                  </pic:nvPicPr>
+                  <pic:blipFill>
+                    <a:blip r:embed="rId13"/>
+                    <a:stretch>
+                      <a:fillRect/>
+                    </a:stretch>
+                  </pic:blipFill>
+                  <pic:spPr>
+                    <a:xfrm>
+                      <a:off x="0" y="0"/>
+                      <a:ext cx="2765969" cy="2274815"/>
+                    </a:xfrm>
+                    <a:prstGeom prst="rect">
+                      <a:avLst/>
+                    </a:prstGeom>
+                  </pic:spPr>
+                </pic:pic>
+              </a:graphicData>
+            </a:graphic>
+          </wp:inline>
+        </w:drawing>
+      </w:r>
+    </w:p>
+    <w:p>
+      <w:r>
+        <w:t>Just click off of it to accept your bevel.</w:t>
+      </w:r>
+    </w:p>
+    <w:p>
+      <w:pPr>
+        <w:pStyle w:val="Heading1"/>
+      </w:pPr>
+      <w:r>
+        <w:t>The Last Operation Dialog Box</w:t>
+      </w:r>
+    </w:p>
+    <w:p>
+      <w:r>
+        <w:t xml:space="preserve">Before you click off of it though, you will have access to </w:t>
+      </w:r>
+      <w:bookmarkStart w:id="0" w:name="_Hlk186975350"/>
+      <w:r>
+        <w:t>the last operation dialog box</w:t>
+      </w:r>
+      <w:bookmarkEnd w:id="0"/>
+      <w:r>
+        <w:t>, in which you can make changes to your bevel.</w:t>
+      </w:r>
+    </w:p>
+    <w:p>
+      <w:r>
+        <w:t>If you click on Vertices instead of edges the cube bevel will look like this</w:t>
+      </w:r>
+    </w:p>
+    <w:p>
+      <w:r>
+        <w:drawing>
+          <wp:inline distT="0" distB="0" distL="0" distR="0" wp14:anchorId="38CD7600" wp14:editId="3D34A987">
+            <wp:extent cx="4410691" cy="3534268"/>
+            <wp:effectExtent l="0" t="0" r="9525" b="0"/>
+            <wp:docPr id="614274092" name="Picture 1"/>
+            <wp:cNvGraphicFramePr>
+              <a:graphicFrameLocks xmlns:a="http://schemas.openxmlformats.org/drawingml/2006/main" noChangeAspect="1"/>
+            </wp:cNvGraphicFramePr>
+            <a:graphic xmlns:a="http://schemas.openxmlformats.org/drawingml/2006/main">
+              <a:graphicData uri="http://schemas.openxmlformats.org/drawingml/2006/picture">
+                <pic:pic xmlns:pic="http://schemas.openxmlformats.org/drawingml/2006/picture">
+                  <pic:nvPicPr>
+                    <pic:cNvPr id="614274092" name=""/>
+                    <pic:cNvPicPr/>
+                  </pic:nvPicPr>
+                  <pic:blipFill>
+                    <a:blip r:embed="rId14"/>
+                    <a:stretch>
+                      <a:fillRect/>
+                    </a:stretch>
+                  </pic:blipFill>
+                  <pic:spPr>
+                    <a:xfrm>
+                      <a:off x="0" y="0"/>
+                      <a:ext cx="4410691" cy="3534268"/>
+                    </a:xfrm>
+                    <a:prstGeom prst="rect">
+                      <a:avLst/>
+                    </a:prstGeom>
+                  </pic:spPr>
+                </pic:pic>
+              </a:graphicData>
+            </a:graphic>
+          </wp:inline>
+        </w:drawing>
+      </w:r>
+    </w:p>
+    <w:p>
+      <w:r>
+        <w:lastRenderedPageBreak/>
+        <w:t>You can control the size of the bevel with the Width setting.</w:t>
+      </w:r>
+    </w:p>
+    <w:p>
+      <w:r>
+        <w:drawing>
+          <wp:inline distT="0" distB="0" distL="0" distR="0" wp14:anchorId="0DA869C6" wp14:editId="10EE799E">
+            <wp:extent cx="5915851" cy="3743847"/>
+            <wp:effectExtent l="0" t="0" r="8890" b="9525"/>
+            <wp:docPr id="335489699" name="Picture 1"/>
+            <wp:cNvGraphicFramePr>
+              <a:graphicFrameLocks xmlns:a="http://schemas.openxmlformats.org/drawingml/2006/main" noChangeAspect="1"/>
+            </wp:cNvGraphicFramePr>
+            <a:graphic xmlns:a="http://schemas.openxmlformats.org/drawingml/2006/main">
+              <a:graphicData uri="http://schemas.openxmlformats.org/drawingml/2006/picture">
+                <pic:pic xmlns:pic="http://schemas.openxmlformats.org/drawingml/2006/picture">
+                  <pic:nvPicPr>
+                    <pic:cNvPr id="335489699" name=""/>
+                    <pic:cNvPicPr/>
+                  </pic:nvPicPr>
+                  <pic:blipFill>
+                    <a:blip r:embed="rId15"/>
+                    <a:stretch>
+                      <a:fillRect/>
+                    </a:stretch>
+                  </pic:blipFill>
+                  <pic:spPr>
+                    <a:xfrm>
+                      <a:off x="0" y="0"/>
+                      <a:ext cx="5915851" cy="3743847"/>
+                    </a:xfrm>
+                    <a:prstGeom prst="rect">
+                      <a:avLst/>
+                    </a:prstGeom>
+                  </pic:spPr>
+                </pic:pic>
+              </a:graphicData>
+            </a:graphic>
+          </wp:inline>
+        </w:drawing>
+      </w:r>
+    </w:p>
+    <w:p>
+      <w:r>
+        <w:t>You can also set the Segments. Here I set it to 3, and you can see that I now have 3 bevels on the same edges.</w:t>
+      </w:r>
+    </w:p>
+    <w:p>
+      <w:r>
+        <w:drawing>
+          <wp:inline distT="0" distB="0" distL="0" distR="0" wp14:anchorId="1DAA3AF0" wp14:editId="50A2786F">
+            <wp:extent cx="4924425" cy="3161163"/>
+            <wp:effectExtent l="0" t="0" r="0" b="1270"/>
+            <wp:docPr id="827358763" name="Picture 1"/>
+            <wp:cNvGraphicFramePr>
+              <a:graphicFrameLocks xmlns:a="http://schemas.openxmlformats.org/drawingml/2006/main" noChangeAspect="1"/>
+            </wp:cNvGraphicFramePr>
+            <a:graphic xmlns:a="http://schemas.openxmlformats.org/drawingml/2006/main">
+              <a:graphicData uri="http://schemas.openxmlformats.org/drawingml/2006/picture">
+                <pic:pic xmlns:pic="http://schemas.openxmlformats.org/drawingml/2006/picture">
+                  <pic:nvPicPr>
+                    <pic:cNvPr id="827358763" name=""/>
+                    <pic:cNvPicPr/>
+                  </pic:nvPicPr>
+                  <pic:blipFill>
+                    <a:blip r:embed="rId16"/>
+                    <a:stretch>
+                      <a:fillRect/>
+                    </a:stretch>
+                  </pic:blipFill>
+                  <pic:spPr>
+                    <a:xfrm>
+                      <a:off x="0" y="0"/>
+                      <a:ext cx="4929999" cy="3164741"/>
+                    </a:xfrm>
+                    <a:prstGeom prst="rect">
+                      <a:avLst/>
+                    </a:prstGeom>
+                  </pic:spPr>
+                </pic:pic>
+              </a:graphicData>
+            </a:graphic>
+          </wp:inline>
+        </w:drawing>
+      </w:r>
+    </w:p>
+    <w:p>
+      <w:pPr>
+        <w:pStyle w:val="Heading1"/>
+      </w:pPr>
+      <w:r>
+        <w:lastRenderedPageBreak/>
+        <w:t>B</w:t>
+      </w:r>
+      <w:r>
+        <w:t>evel One Edge</w:t>
+      </w:r>
+    </w:p>
+    <w:p>
+      <w:r>
+        <w:t xml:space="preserve">You can just </w:t>
+      </w:r>
+      <w:bookmarkStart w:id="1" w:name="_Hlk186976621"/>
+      <w:r>
+        <w:t>bevel One Edge</w:t>
+      </w:r>
+      <w:bookmarkEnd w:id="1"/>
+      <w:r>
+        <w:t>. Go into edge mode and select one edge</w:t>
+      </w:r>
+    </w:p>
+    <w:p>
+      <w:r>
+        <w:drawing>
+          <wp:inline distT="0" distB="0" distL="0" distR="0" wp14:anchorId="420A5BC0" wp14:editId="226EBD21">
+            <wp:extent cx="2743583" cy="1057423"/>
+            <wp:effectExtent l="0" t="0" r="0" b="9525"/>
+            <wp:docPr id="1887778076" name="Picture 1"/>
+            <wp:cNvGraphicFramePr>
+              <a:graphicFrameLocks xmlns:a="http://schemas.openxmlformats.org/drawingml/2006/main" noChangeAspect="1"/>
+            </wp:cNvGraphicFramePr>
+            <a:graphic xmlns:a="http://schemas.openxmlformats.org/drawingml/2006/main">
+              <a:graphicData uri="http://schemas.openxmlformats.org/drawingml/2006/picture">
+                <pic:pic xmlns:pic="http://schemas.openxmlformats.org/drawingml/2006/picture">
+                  <pic:nvPicPr>
+                    <pic:cNvPr id="1887778076" name=""/>
+                    <pic:cNvPicPr/>
+                  </pic:nvPicPr>
+                  <pic:blipFill>
+                    <a:blip r:embed="rId17"/>
+                    <a:stretch>
+                      <a:fillRect/>
+                    </a:stretch>
+                  </pic:blipFill>
+                  <pic:spPr>
+                    <a:xfrm>
+                      <a:off x="0" y="0"/>
+                      <a:ext cx="2743583" cy="1057423"/>
+                    </a:xfrm>
+                    <a:prstGeom prst="rect">
+                      <a:avLst/>
+                    </a:prstGeom>
+                  </pic:spPr>
+                </pic:pic>
+              </a:graphicData>
+            </a:graphic>
+          </wp:inline>
+        </w:drawing>
+      </w:r>
+    </w:p>
+    <w:p>
+      <w:r>
+        <w:drawing>
+          <wp:inline distT="0" distB="0" distL="0" distR="0" wp14:anchorId="02744FB1" wp14:editId="2B50B4EA">
+            <wp:extent cx="3238500" cy="3046325"/>
+            <wp:effectExtent l="0" t="0" r="0" b="1905"/>
+            <wp:docPr id="1221840467" name="Picture 1"/>
+            <wp:cNvGraphicFramePr>
+              <a:graphicFrameLocks xmlns:a="http://schemas.openxmlformats.org/drawingml/2006/main" noChangeAspect="1"/>
+            </wp:cNvGraphicFramePr>
+            <a:graphic xmlns:a="http://schemas.openxmlformats.org/drawingml/2006/main">
+              <a:graphicData uri="http://schemas.openxmlformats.org/drawingml/2006/picture">
+                <pic:pic xmlns:pic="http://schemas.openxmlformats.org/drawingml/2006/picture">
+                  <pic:nvPicPr>
+                    <pic:cNvPr id="1221840467" name=""/>
+                    <pic:cNvPicPr/>
+                  </pic:nvPicPr>
+                  <pic:blipFill>
+                    <a:blip r:embed="rId18"/>
+                    <a:stretch>
+                      <a:fillRect/>
+                    </a:stretch>
+                  </pic:blipFill>
+                  <pic:spPr>
+                    <a:xfrm>
+                      <a:off x="0" y="0"/>
+                      <a:ext cx="3242660" cy="3050238"/>
+                    </a:xfrm>
+                    <a:prstGeom prst="rect">
+                      <a:avLst/>
+                    </a:prstGeom>
+                  </pic:spPr>
+                </pic:pic>
+              </a:graphicData>
+            </a:graphic>
+          </wp:inline>
+        </w:drawing>
+      </w:r>
+    </w:p>
+    <w:p>
+      <w:r>
+        <w:t>Now pull downward on that stick to bevel that edge</w:t>
+      </w:r>
+    </w:p>
+    <w:p>
+      <w:r>
+        <w:lastRenderedPageBreak/>
+        <w:drawing>
+          <wp:inline distT="0" distB="0" distL="0" distR="0" wp14:anchorId="74F6F0A9" wp14:editId="4D1C6FB6">
+            <wp:extent cx="5943600" cy="3340735"/>
+            <wp:effectExtent l="0" t="0" r="0" b="0"/>
+            <wp:docPr id="1466588508" name="Picture 1"/>
+            <wp:cNvGraphicFramePr>
+              <a:graphicFrameLocks xmlns:a="http://schemas.openxmlformats.org/drawingml/2006/main" noChangeAspect="1"/>
+            </wp:cNvGraphicFramePr>
+            <a:graphic xmlns:a="http://schemas.openxmlformats.org/drawingml/2006/main">
+              <a:graphicData uri="http://schemas.openxmlformats.org/drawingml/2006/picture">
+                <pic:pic xmlns:pic="http://schemas.openxmlformats.org/drawingml/2006/picture">
+                  <pic:nvPicPr>
+                    <pic:cNvPr id="1466588508" name=""/>
+                    <pic:cNvPicPr/>
+                  </pic:nvPicPr>
+                  <pic:blipFill>
+                    <a:blip r:embed="rId19"/>
+                    <a:stretch>
+                      <a:fillRect/>
+                    </a:stretch>
+                  </pic:blipFill>
+                  <pic:spPr>
+                    <a:xfrm>
+                      <a:off x="0" y="0"/>
+                      <a:ext cx="5943600" cy="3340735"/>
+                    </a:xfrm>
+                    <a:prstGeom prst="rect">
+                      <a:avLst/>
+                    </a:prstGeom>
+                  </pic:spPr>
+                </pic:pic>
+              </a:graphicData>
+            </a:graphic>
+          </wp:inline>
+        </w:drawing>
+      </w:r>
+    </w:p>
+    <w:p>
+      <w:r>
+        <w:t>Now you can roll the mouse wheel while you create this single bevel and create more segments. It will look like this when you do it though.</w:t>
+      </w:r>
+    </w:p>
+    <w:p>
+      <w:r>
+        <w:drawing>
+          <wp:inline distT="0" distB="0" distL="0" distR="0" wp14:anchorId="06F5E74C" wp14:editId="22B70B9A">
+            <wp:extent cx="4829849" cy="3734321"/>
+            <wp:effectExtent l="0" t="0" r="8890" b="0"/>
+            <wp:docPr id="1588573653" name="Picture 1"/>
+            <wp:cNvGraphicFramePr>
+              <a:graphicFrameLocks xmlns:a="http://schemas.openxmlformats.org/drawingml/2006/main" noChangeAspect="1"/>
+            </wp:cNvGraphicFramePr>
+            <a:graphic xmlns:a="http://schemas.openxmlformats.org/drawingml/2006/main">
+              <a:graphicData uri="http://schemas.openxmlformats.org/drawingml/2006/picture">
+                <pic:pic xmlns:pic="http://schemas.openxmlformats.org/drawingml/2006/picture">
+                  <pic:nvPicPr>
+                    <pic:cNvPr id="1588573653" name=""/>
+                    <pic:cNvPicPr/>
+                  </pic:nvPicPr>
+                  <pic:blipFill>
+                    <a:blip r:embed="rId20"/>
+                    <a:stretch>
+                      <a:fillRect/>
+                    </a:stretch>
+                  </pic:blipFill>
+                  <pic:spPr>
+                    <a:xfrm>
+                      <a:off x="0" y="0"/>
+                      <a:ext cx="4829849" cy="3734321"/>
+                    </a:xfrm>
+                    <a:prstGeom prst="rect">
+                      <a:avLst/>
+                    </a:prstGeom>
+                  </pic:spPr>
+                </pic:pic>
+              </a:graphicData>
+            </a:graphic>
+          </wp:inline>
+        </w:drawing>
+      </w:r>
+    </w:p>
+    <w:p>
+      <w:r>
+        <w:lastRenderedPageBreak/>
+        <w:t>You might want this inward look, but maybe you don’t and if you actually want this to curve outward instead of inward, you would raise the level of the Shape option to get it to look the way that you want it.</w:t>
+      </w:r>
+    </w:p>
+    <w:p>
+      <w:r>
+        <w:drawing>
+          <wp:inline distT="0" distB="0" distL="0" distR="0" wp14:anchorId="28FCABC4" wp14:editId="00564F94">
+            <wp:extent cx="5896798" cy="4344006"/>
+            <wp:effectExtent l="0" t="0" r="8890" b="0"/>
+            <wp:docPr id="520694562" name="Picture 1"/>
+            <wp:cNvGraphicFramePr>
+              <a:graphicFrameLocks xmlns:a="http://schemas.openxmlformats.org/drawingml/2006/main" noChangeAspect="1"/>
+            </wp:cNvGraphicFramePr>
+            <a:graphic xmlns:a="http://schemas.openxmlformats.org/drawingml/2006/main">
+              <a:graphicData uri="http://schemas.openxmlformats.org/drawingml/2006/picture">
+                <pic:pic xmlns:pic="http://schemas.openxmlformats.org/drawingml/2006/picture">
+                  <pic:nvPicPr>
+                    <pic:cNvPr id="520694562" name=""/>
+                    <pic:cNvPicPr/>
+                  </pic:nvPicPr>
+                  <pic:blipFill>
+                    <a:blip r:embed="rId21"/>
+                    <a:stretch>
+                      <a:fillRect/>
+                    </a:stretch>
+                  </pic:blipFill>
+                  <pic:spPr>
+                    <a:xfrm>
+                      <a:off x="0" y="0"/>
+                      <a:ext cx="5896798" cy="4344006"/>
+                    </a:xfrm>
+                    <a:prstGeom prst="rect">
+                      <a:avLst/>
+                    </a:prstGeom>
+                  </pic:spPr>
+                </pic:pic>
+              </a:graphicData>
+            </a:graphic>
+          </wp:inline>
+        </w:drawing>
+      </w:r>
+    </w:p>
+    <w:p>
+      <w:r>
+        <w:t>You can also add segments to vertices also.</w:t>
+      </w:r>
+    </w:p>
+    <w:p>
+      <w:r>
+        <w:t>You can start out by selecting the back edge. Like this.</w:t>
+      </w:r>
+    </w:p>
+    <w:p>
+      <w:r>
+        <w:lastRenderedPageBreak/>
+        <w:drawing>
+          <wp:inline distT="0" distB="0" distL="0" distR="0" wp14:anchorId="0E04A946" wp14:editId="4E7BD6E9">
+            <wp:extent cx="3343275" cy="2895362"/>
+            <wp:effectExtent l="0" t="0" r="0" b="635"/>
+            <wp:docPr id="1970288687" name="Picture 1"/>
+            <wp:cNvGraphicFramePr>
+              <a:graphicFrameLocks xmlns:a="http://schemas.openxmlformats.org/drawingml/2006/main" noChangeAspect="1"/>
+            </wp:cNvGraphicFramePr>
+            <a:graphic xmlns:a="http://schemas.openxmlformats.org/drawingml/2006/main">
+              <a:graphicData uri="http://schemas.openxmlformats.org/drawingml/2006/picture">
+                <pic:pic xmlns:pic="http://schemas.openxmlformats.org/drawingml/2006/picture">
+                  <pic:nvPicPr>
+                    <pic:cNvPr id="1970288687" name=""/>
+                    <pic:cNvPicPr/>
+                  </pic:nvPicPr>
+                  <pic:blipFill>
+                    <a:blip r:embed="rId22"/>
+                    <a:stretch>
+                      <a:fillRect/>
+                    </a:stretch>
+                  </pic:blipFill>
+                  <pic:spPr>
+                    <a:xfrm>
+                      <a:off x="0" y="0"/>
+                      <a:ext cx="3349204" cy="2900497"/>
+                    </a:xfrm>
+                    <a:prstGeom prst="rect">
+                      <a:avLst/>
+                    </a:prstGeom>
+                  </pic:spPr>
+                </pic:pic>
+              </a:graphicData>
+            </a:graphic>
+          </wp:inline>
+        </w:drawing>
+      </w:r>
+    </w:p>
+    <w:p>
+      <w:r>
+        <w:t>Bevel the Edge</w:t>
+      </w:r>
+    </w:p>
+    <w:p>
+      <w:r>
+        <w:drawing>
+          <wp:inline distT="0" distB="0" distL="0" distR="0" wp14:anchorId="6605E1B2" wp14:editId="39227045">
+            <wp:extent cx="3629660" cy="3050135"/>
+            <wp:effectExtent l="0" t="0" r="8890" b="0"/>
+            <wp:docPr id="189962303" name="Picture 1"/>
+            <wp:cNvGraphicFramePr>
+              <a:graphicFrameLocks xmlns:a="http://schemas.openxmlformats.org/drawingml/2006/main" noChangeAspect="1"/>
+            </wp:cNvGraphicFramePr>
+            <a:graphic xmlns:a="http://schemas.openxmlformats.org/drawingml/2006/main">
+              <a:graphicData uri="http://schemas.openxmlformats.org/drawingml/2006/picture">
+                <pic:pic xmlns:pic="http://schemas.openxmlformats.org/drawingml/2006/picture">
+                  <pic:nvPicPr>
+                    <pic:cNvPr id="189962303" name=""/>
+                    <pic:cNvPicPr/>
+                  </pic:nvPicPr>
+                  <pic:blipFill>
+                    <a:blip r:embed="rId23"/>
+                    <a:stretch>
+                      <a:fillRect/>
+                    </a:stretch>
+                  </pic:blipFill>
+                  <pic:spPr>
+                    <a:xfrm>
+                      <a:off x="0" y="0"/>
+                      <a:ext cx="3638918" cy="3057915"/>
+                    </a:xfrm>
+                    <a:prstGeom prst="rect">
+                      <a:avLst/>
+                    </a:prstGeom>
+                  </pic:spPr>
+                </pic:pic>
+              </a:graphicData>
+            </a:graphic>
+          </wp:inline>
+        </w:drawing>
+      </w:r>
+    </w:p>
+    <w:p>
+      <w:r>
+        <w:t xml:space="preserve">Now turn the </w:t>
+      </w:r>
+      <w:r>
+        <w:rPr>
+          <w:rStyle w:val="BlueBoldenChar"/>
+          <w:rFonts w:eastAsiaTheme="minorHAnsi"/>
+        </w:rPr>
+        <w:t>Affect</w:t>
+      </w:r>
+      <w:r>
+        <w:t xml:space="preserve"> to </w:t>
+      </w:r>
+      <w:r>
+        <w:rPr>
+          <w:rStyle w:val="BlueBoldenChar"/>
+          <w:rFonts w:eastAsiaTheme="minorHAnsi"/>
+        </w:rPr>
+        <w:t>Vertices</w:t>
+      </w:r>
+      <w:r>
+        <w:t xml:space="preserve"> instead of Edges</w:t>
+      </w:r>
+    </w:p>
+    <w:p>
+      <w:r>
+        <w:lastRenderedPageBreak/>
+        <w:drawing>
+          <wp:inline distT="0" distB="0" distL="0" distR="0" wp14:anchorId="2064907B" wp14:editId="08FCEAB4">
+            <wp:extent cx="3349896" cy="2724150"/>
+            <wp:effectExtent l="0" t="0" r="3175" b="0"/>
+            <wp:docPr id="14028322" name="Picture 1"/>
+            <wp:cNvGraphicFramePr>
+              <a:graphicFrameLocks xmlns:a="http://schemas.openxmlformats.org/drawingml/2006/main" noChangeAspect="1"/>
+            </wp:cNvGraphicFramePr>
+            <a:graphic xmlns:a="http://schemas.openxmlformats.org/drawingml/2006/main">
+              <a:graphicData uri="http://schemas.openxmlformats.org/drawingml/2006/picture">
+                <pic:pic xmlns:pic="http://schemas.openxmlformats.org/drawingml/2006/picture">
+                  <pic:nvPicPr>
+                    <pic:cNvPr id="14028322" name=""/>
+                    <pic:cNvPicPr/>
+                  </pic:nvPicPr>
+                  <pic:blipFill>
+                    <a:blip r:embed="rId24"/>
+                    <a:stretch>
+                      <a:fillRect/>
+                    </a:stretch>
+                  </pic:blipFill>
+                  <pic:spPr>
+                    <a:xfrm>
+                      <a:off x="0" y="0"/>
+                      <a:ext cx="3371111" cy="2741402"/>
+                    </a:xfrm>
+                    <a:prstGeom prst="rect">
+                      <a:avLst/>
+                    </a:prstGeom>
+                  </pic:spPr>
+                </pic:pic>
+              </a:graphicData>
+            </a:graphic>
+          </wp:inline>
+        </w:drawing>
+      </w:r>
+    </w:p>
+    <w:p/>
+    <w:p>
+      <w:r>
+        <w:t xml:space="preserve">The Curve will start out creating inward. That is because the </w:t>
+      </w:r>
+      <w:r>
+        <w:rPr>
+          <w:rStyle w:val="BlueBoldenChar"/>
+          <w:rFonts w:eastAsiaTheme="minorHAnsi"/>
+        </w:rPr>
+        <w:t>Shape</w:t>
+      </w:r>
+      <w:r>
+        <w:t xml:space="preserve"> option will reset to 0 (for some reason). As you see I increased the Segments here to 7 and this created the dent in the edge.</w:t>
+      </w:r>
+    </w:p>
+    <w:p>
+      <w:r>
+        <w:drawing>
+          <wp:inline distT="0" distB="0" distL="0" distR="0" wp14:anchorId="44AB814D" wp14:editId="028C4191">
+            <wp:extent cx="4953691" cy="3067478"/>
+            <wp:effectExtent l="0" t="0" r="0" b="0"/>
+            <wp:docPr id="395810007" name="Picture 1"/>
+            <wp:cNvGraphicFramePr>
+              <a:graphicFrameLocks xmlns:a="http://schemas.openxmlformats.org/drawingml/2006/main" noChangeAspect="1"/>
+            </wp:cNvGraphicFramePr>
+            <a:graphic xmlns:a="http://schemas.openxmlformats.org/drawingml/2006/main">
+              <a:graphicData uri="http://schemas.openxmlformats.org/drawingml/2006/picture">
+                <pic:pic xmlns:pic="http://schemas.openxmlformats.org/drawingml/2006/picture">
+                  <pic:nvPicPr>
+                    <pic:cNvPr id="395810007" name=""/>
+                    <pic:cNvPicPr/>
+                  </pic:nvPicPr>
+                  <pic:blipFill>
+                    <a:blip r:embed="rId25"/>
+                    <a:stretch>
+                      <a:fillRect/>
+                    </a:stretch>
+                  </pic:blipFill>
+                  <pic:spPr>
+                    <a:xfrm>
+                      <a:off x="0" y="0"/>
+                      <a:ext cx="4953691" cy="3067478"/>
+                    </a:xfrm>
+                    <a:prstGeom prst="rect">
+                      <a:avLst/>
+                    </a:prstGeom>
+                  </pic:spPr>
+                </pic:pic>
+              </a:graphicData>
+            </a:graphic>
+          </wp:inline>
+        </w:drawing>
+      </w:r>
+    </w:p>
+    <w:p>
+      <w:r>
+        <w:t xml:space="preserve">Now increase the </w:t>
+      </w:r>
+      <w:r>
+        <w:rPr>
+          <w:rStyle w:val="BlueBoldenChar"/>
+          <w:rFonts w:eastAsiaTheme="minorHAnsi"/>
+        </w:rPr>
+        <w:t>Shape</w:t>
+      </w:r>
+      <w:r>
+        <w:t xml:space="preserve"> setting to pull this dent outward. Here it is set to .500</w:t>
+      </w:r>
+    </w:p>
+    <w:p>
+      <w:r>
+        <w:lastRenderedPageBreak/>
+        <w:drawing>
+          <wp:inline distT="0" distB="0" distL="0" distR="0" wp14:anchorId="52D96E3B" wp14:editId="7A66B668">
+            <wp:extent cx="5077534" cy="3267531"/>
+            <wp:effectExtent l="0" t="0" r="8890" b="9525"/>
+            <wp:docPr id="714247891" name="Picture 1"/>
+            <wp:cNvGraphicFramePr>
+              <a:graphicFrameLocks xmlns:a="http://schemas.openxmlformats.org/drawingml/2006/main" noChangeAspect="1"/>
+            </wp:cNvGraphicFramePr>
+            <a:graphic xmlns:a="http://schemas.openxmlformats.org/drawingml/2006/main">
+              <a:graphicData uri="http://schemas.openxmlformats.org/drawingml/2006/picture">
+                <pic:pic xmlns:pic="http://schemas.openxmlformats.org/drawingml/2006/picture">
+                  <pic:nvPicPr>
+                    <pic:cNvPr id="714247891" name=""/>
+                    <pic:cNvPicPr/>
+                  </pic:nvPicPr>
+                  <pic:blipFill>
+                    <a:blip r:embed="rId26"/>
+                    <a:stretch>
+                      <a:fillRect/>
+                    </a:stretch>
+                  </pic:blipFill>
+                  <pic:spPr>
+                    <a:xfrm>
+                      <a:off x="0" y="0"/>
+                      <a:ext cx="5077534" cy="3267531"/>
+                    </a:xfrm>
+                    <a:prstGeom prst="rect">
+                      <a:avLst/>
+                    </a:prstGeom>
+                  </pic:spPr>
+                </pic:pic>
+              </a:graphicData>
+            </a:graphic>
+          </wp:inline>
+        </w:drawing>
+      </w:r>
+    </w:p>
+    <w:p>
+      <w:r>
+        <w:t>If you set it all the way to 1.000, you actually have more of points instead of bevels.</w:t>
+      </w:r>
+    </w:p>
+    <w:p>
+      <w:r>
+        <w:lastRenderedPageBreak/>
+        <w:drawing>
+          <wp:inline distT="0" distB="0" distL="0" distR="0" wp14:anchorId="15958441" wp14:editId="4627F314">
+            <wp:extent cx="5943600" cy="4943475"/>
+            <wp:effectExtent l="0" t="0" r="0" b="9525"/>
+            <wp:docPr id="2089141878" name="Picture 1"/>
+            <wp:cNvGraphicFramePr>
+              <a:graphicFrameLocks xmlns:a="http://schemas.openxmlformats.org/drawingml/2006/main" noChangeAspect="1"/>
+            </wp:cNvGraphicFramePr>
+            <a:graphic xmlns:a="http://schemas.openxmlformats.org/drawingml/2006/main">
+              <a:graphicData uri="http://schemas.openxmlformats.org/drawingml/2006/picture">
+                <pic:pic xmlns:pic="http://schemas.openxmlformats.org/drawingml/2006/picture">
+                  <pic:nvPicPr>
+                    <pic:cNvPr id="2089141878" name=""/>
+                    <pic:cNvPicPr/>
+                  </pic:nvPicPr>
+                  <pic:blipFill>
+                    <a:blip r:embed="rId27"/>
+                    <a:stretch>
+                      <a:fillRect/>
+                    </a:stretch>
+                  </pic:blipFill>
+                  <pic:spPr>
+                    <a:xfrm>
+                      <a:off x="0" y="0"/>
+                      <a:ext cx="5943600" cy="4943475"/>
+                    </a:xfrm>
+                    <a:prstGeom prst="rect">
+                      <a:avLst/>
+                    </a:prstGeom>
+                  </pic:spPr>
+                </pic:pic>
+              </a:graphicData>
+            </a:graphic>
+          </wp:inline>
+        </w:drawing>
+      </w:r>
+    </w:p>
+    <w:p>
+      <w:r>
+        <w:t>I reset the bevel to .500</w:t>
+      </w:r>
+    </w:p>
+    <w:p>
+      <w:r>
+        <w:lastRenderedPageBreak/>
+        <w:drawing>
+          <wp:inline distT="0" distB="0" distL="0" distR="0" wp14:anchorId="6934D63A" wp14:editId="6FBA609D">
+            <wp:extent cx="3695700" cy="3036318"/>
+            <wp:effectExtent l="0" t="0" r="0" b="0"/>
+            <wp:docPr id="1755946484" name="Picture 1"/>
+            <wp:cNvGraphicFramePr>
+              <a:graphicFrameLocks xmlns:a="http://schemas.openxmlformats.org/drawingml/2006/main" noChangeAspect="1"/>
+            </wp:cNvGraphicFramePr>
+            <a:graphic xmlns:a="http://schemas.openxmlformats.org/drawingml/2006/main">
+              <a:graphicData uri="http://schemas.openxmlformats.org/drawingml/2006/picture">
+                <pic:pic xmlns:pic="http://schemas.openxmlformats.org/drawingml/2006/picture">
+                  <pic:nvPicPr>
+                    <pic:cNvPr id="1755946484" name=""/>
+                    <pic:cNvPicPr/>
+                  </pic:nvPicPr>
+                  <pic:blipFill>
+                    <a:blip r:embed="rId28"/>
+                    <a:stretch>
+                      <a:fillRect/>
+                    </a:stretch>
+                  </pic:blipFill>
+                  <pic:spPr>
+                    <a:xfrm>
+                      <a:off x="0" y="0"/>
+                      <a:ext cx="3703169" cy="3042455"/>
+                    </a:xfrm>
+                    <a:prstGeom prst="rect">
+                      <a:avLst/>
+                    </a:prstGeom>
+                  </pic:spPr>
+                </pic:pic>
+              </a:graphicData>
+            </a:graphic>
+          </wp:inline>
+        </w:drawing>
+      </w:r>
+    </w:p>
+    <w:p>
+      <w:r>
+        <w:t xml:space="preserve">Here is the cube in object mode. </w:t>
+      </w:r>
+    </w:p>
+    <w:p>
+      <w:r>
+        <w:drawing>
+          <wp:inline distT="0" distB="0" distL="0" distR="0" wp14:anchorId="1531257A" wp14:editId="19777DE2">
+            <wp:extent cx="4534533" cy="3705742"/>
+            <wp:effectExtent l="0" t="0" r="0" b="9525"/>
+            <wp:docPr id="1925249577" name="Picture 1"/>
+            <wp:cNvGraphicFramePr>
+              <a:graphicFrameLocks xmlns:a="http://schemas.openxmlformats.org/drawingml/2006/main" noChangeAspect="1"/>
+            </wp:cNvGraphicFramePr>
+            <a:graphic xmlns:a="http://schemas.openxmlformats.org/drawingml/2006/main">
+              <a:graphicData uri="http://schemas.openxmlformats.org/drawingml/2006/picture">
+                <pic:pic xmlns:pic="http://schemas.openxmlformats.org/drawingml/2006/picture">
+                  <pic:nvPicPr>
+                    <pic:cNvPr id="1925249577" name=""/>
+                    <pic:cNvPicPr/>
+                  </pic:nvPicPr>
+                  <pic:blipFill>
+                    <a:blip r:embed="rId29"/>
+                    <a:stretch>
+                      <a:fillRect/>
+                    </a:stretch>
+                  </pic:blipFill>
+                  <pic:spPr>
+                    <a:xfrm>
+                      <a:off x="0" y="0"/>
+                      <a:ext cx="4534533" cy="3705742"/>
+                    </a:xfrm>
+                    <a:prstGeom prst="rect">
+                      <a:avLst/>
+                    </a:prstGeom>
+                  </pic:spPr>
+                </pic:pic>
+              </a:graphicData>
+            </a:graphic>
+          </wp:inline>
+        </w:drawing>
+      </w:r>
+    </w:p>
+    <w:p>
+      <w:r>
+        <w:t>Well, that is about it for the Bevel tool. Practice your beveling and see what you can come up with.</w:t>
+      </w:r>
+    </w:p>
     <w:sectPr>
-      <w:headerReference w:type="default" r:id="rId7"/>
+      <w:headerReference w:type="default" r:id="rId30"/>
       <w:pgSz w:w="12240" w:h="15840"/>
       <w:pgMar w:top="1440" w:right="1440" w:bottom="1440" w:left="1440" w:header="720" w:footer="720" w:gutter="0"/>
       <w:cols w:space="720"/>

</xml_diff>

<commit_message>
Writing an article for March 10th of 2025
</commit_message>
<xml_diff>
--- a/Articles/2025/1-Blender-Continued/2-Edit-Mode/1-The-Menus/1-The-Tools-Menu/3-The-Bevel-Tool/The Bevel Tool.docx
+++ b/Articles/2025/1-Blender-Continued/2-Edit-Mode/1-The-Menus/1-The-Tools-Menu/3-The-Bevel-Tool/The Bevel Tool.docx
@@ -10,6 +10,401 @@
         <w:t>The Bevel Tool</w:t>
       </w:r>
     </w:p>
+    <w:sdt>
+      <w:sdtPr>
+        <w:id w:val="-1893809688"/>
+        <w:docPartObj>
+          <w:docPartGallery w:val="Table of Contents"/>
+          <w:docPartUnique/>
+        </w:docPartObj>
+      </w:sdtPr>
+      <w:sdtEndPr>
+        <w:rPr>
+          <w:rFonts w:asciiTheme="minorHAnsi" w:eastAsiaTheme="minorHAnsi" w:hAnsiTheme="minorHAnsi" w:cstheme="minorBidi"/>
+          <w:b/>
+          <w:bCs/>
+          <w:noProof/>
+          <w:color w:val="auto"/>
+          <w:sz w:val="22"/>
+          <w:szCs w:val="22"/>
+        </w:rPr>
+      </w:sdtEndPr>
+      <w:sdtContent>
+        <w:p>
+          <w:pPr>
+            <w:pStyle w:val="TOCHeading"/>
+          </w:pPr>
+          <w:r>
+            <w:t>Contents</w:t>
+          </w:r>
+        </w:p>
+        <w:p>
+          <w:pPr>
+            <w:pStyle w:val="TOC1"/>
+            <w:tabs>
+              <w:tab w:val="right" w:leader="dot" w:pos="9350"/>
+            </w:tabs>
+            <w:rPr>
+              <w:rFonts w:eastAsiaTheme="minorEastAsia"/>
+              <w:noProof/>
+            </w:rPr>
+          </w:pPr>
+          <w:r>
+            <w:fldChar w:fldCharType="begin"/>
+          </w:r>
+          <w:r>
+            <w:instrText xml:space="preserve"> TOC \o "1-3" \h \z \u </w:instrText>
+          </w:r>
+          <w:r>
+            <w:fldChar w:fldCharType="separate"/>
+          </w:r>
+          <w:hyperlink w:anchor="_Toc187059148" w:history="1">
+            <w:r>
+              <w:rPr>
+                <w:rStyle w:val="Hyperlink"/>
+                <w:noProof/>
+              </w:rPr>
+              <w:t>How to Create a Bevel</w:t>
+            </w:r>
+            <w:r>
+              <w:rPr>
+                <w:noProof/>
+                <w:webHidden/>
+              </w:rPr>
+              <w:tab/>
+            </w:r>
+            <w:r>
+              <w:rPr>
+                <w:noProof/>
+                <w:webHidden/>
+              </w:rPr>
+              <w:fldChar w:fldCharType="begin"/>
+            </w:r>
+            <w:r>
+              <w:rPr>
+                <w:noProof/>
+                <w:webHidden/>
+              </w:rPr>
+              <w:instrText xml:space="preserve"> PAGEREF _Toc187059148 \h </w:instrText>
+            </w:r>
+            <w:r>
+              <w:rPr>
+                <w:noProof/>
+                <w:webHidden/>
+              </w:rPr>
+            </w:r>
+            <w:r>
+              <w:rPr>
+                <w:noProof/>
+                <w:webHidden/>
+              </w:rPr>
+              <w:fldChar w:fldCharType="separate"/>
+            </w:r>
+            <w:r>
+              <w:rPr>
+                <w:noProof/>
+                <w:webHidden/>
+              </w:rPr>
+              <w:t>1</w:t>
+            </w:r>
+            <w:r>
+              <w:rPr>
+                <w:noProof/>
+                <w:webHidden/>
+              </w:rPr>
+              <w:fldChar w:fldCharType="end"/>
+            </w:r>
+          </w:hyperlink>
+        </w:p>
+        <w:p>
+          <w:pPr>
+            <w:pStyle w:val="TOC1"/>
+            <w:tabs>
+              <w:tab w:val="right" w:leader="dot" w:pos="9350"/>
+            </w:tabs>
+            <w:rPr>
+              <w:rFonts w:eastAsiaTheme="minorEastAsia"/>
+              <w:noProof/>
+            </w:rPr>
+          </w:pPr>
+          <w:hyperlink w:anchor="_Toc187059149" w:history="1">
+            <w:r>
+              <w:rPr>
+                <w:rStyle w:val="Hyperlink"/>
+                <w:noProof/>
+              </w:rPr>
+              <w:t>The Last Operation Dialog Box</w:t>
+            </w:r>
+            <w:r>
+              <w:rPr>
+                <w:noProof/>
+                <w:webHidden/>
+              </w:rPr>
+              <w:tab/>
+            </w:r>
+            <w:r>
+              <w:rPr>
+                <w:noProof/>
+                <w:webHidden/>
+              </w:rPr>
+              <w:fldChar w:fldCharType="begin"/>
+            </w:r>
+            <w:r>
+              <w:rPr>
+                <w:noProof/>
+                <w:webHidden/>
+              </w:rPr>
+              <w:instrText xml:space="preserve"> PAGEREF _Toc187059149 \h </w:instrText>
+            </w:r>
+            <w:r>
+              <w:rPr>
+                <w:noProof/>
+                <w:webHidden/>
+              </w:rPr>
+            </w:r>
+            <w:r>
+              <w:rPr>
+                <w:noProof/>
+                <w:webHidden/>
+              </w:rPr>
+              <w:fldChar w:fldCharType="separate"/>
+            </w:r>
+            <w:r>
+              <w:rPr>
+                <w:noProof/>
+                <w:webHidden/>
+              </w:rPr>
+              <w:t>3</w:t>
+            </w:r>
+            <w:r>
+              <w:rPr>
+                <w:noProof/>
+                <w:webHidden/>
+              </w:rPr>
+              <w:fldChar w:fldCharType="end"/>
+            </w:r>
+          </w:hyperlink>
+        </w:p>
+        <w:p>
+          <w:pPr>
+            <w:pStyle w:val="TOC1"/>
+            <w:tabs>
+              <w:tab w:val="right" w:leader="dot" w:pos="9350"/>
+            </w:tabs>
+            <w:rPr>
+              <w:rFonts w:eastAsiaTheme="minorEastAsia"/>
+              <w:noProof/>
+            </w:rPr>
+          </w:pPr>
+          <w:hyperlink w:anchor="_Toc187059150" w:history="1">
+            <w:r>
+              <w:rPr>
+                <w:rStyle w:val="Hyperlink"/>
+                <w:noProof/>
+              </w:rPr>
+              <w:t>The Bevel (Last Operation) dialog box OPTIONS</w:t>
+            </w:r>
+            <w:r>
+              <w:rPr>
+                <w:noProof/>
+                <w:webHidden/>
+              </w:rPr>
+              <w:tab/>
+            </w:r>
+            <w:r>
+              <w:rPr>
+                <w:noProof/>
+                <w:webHidden/>
+              </w:rPr>
+              <w:fldChar w:fldCharType="begin"/>
+            </w:r>
+            <w:r>
+              <w:rPr>
+                <w:noProof/>
+                <w:webHidden/>
+              </w:rPr>
+              <w:instrText xml:space="preserve"> PAGEREF _Toc187059150 \h </w:instrText>
+            </w:r>
+            <w:r>
+              <w:rPr>
+                <w:noProof/>
+                <w:webHidden/>
+              </w:rPr>
+            </w:r>
+            <w:r>
+              <w:rPr>
+                <w:noProof/>
+                <w:webHidden/>
+              </w:rPr>
+              <w:fldChar w:fldCharType="separate"/>
+            </w:r>
+            <w:r>
+              <w:rPr>
+                <w:noProof/>
+                <w:webHidden/>
+              </w:rPr>
+              <w:t>4</w:t>
+            </w:r>
+            <w:r>
+              <w:rPr>
+                <w:noProof/>
+                <w:webHidden/>
+              </w:rPr>
+              <w:fldChar w:fldCharType="end"/>
+            </w:r>
+          </w:hyperlink>
+        </w:p>
+        <w:p>
+          <w:pPr>
+            <w:pStyle w:val="TOC1"/>
+            <w:tabs>
+              <w:tab w:val="right" w:leader="dot" w:pos="9350"/>
+            </w:tabs>
+            <w:rPr>
+              <w:rFonts w:eastAsiaTheme="minorEastAsia"/>
+              <w:noProof/>
+            </w:rPr>
+          </w:pPr>
+          <w:hyperlink w:anchor="_Toc187059151" w:history="1">
+            <w:r>
+              <w:rPr>
+                <w:rStyle w:val="Hyperlink"/>
+                <w:noProof/>
+              </w:rPr>
+              <w:t>Bevel One Edge</w:t>
+            </w:r>
+            <w:r>
+              <w:rPr>
+                <w:noProof/>
+                <w:webHidden/>
+              </w:rPr>
+              <w:tab/>
+            </w:r>
+            <w:r>
+              <w:rPr>
+                <w:noProof/>
+                <w:webHidden/>
+              </w:rPr>
+              <w:fldChar w:fldCharType="begin"/>
+            </w:r>
+            <w:r>
+              <w:rPr>
+                <w:noProof/>
+                <w:webHidden/>
+              </w:rPr>
+              <w:instrText xml:space="preserve"> PAGEREF _Toc187059151 \h </w:instrText>
+            </w:r>
+            <w:r>
+              <w:rPr>
+                <w:noProof/>
+                <w:webHidden/>
+              </w:rPr>
+            </w:r>
+            <w:r>
+              <w:rPr>
+                <w:noProof/>
+                <w:webHidden/>
+              </w:rPr>
+              <w:fldChar w:fldCharType="separate"/>
+            </w:r>
+            <w:r>
+              <w:rPr>
+                <w:noProof/>
+                <w:webHidden/>
+              </w:rPr>
+              <w:t>6</w:t>
+            </w:r>
+            <w:r>
+              <w:rPr>
+                <w:noProof/>
+                <w:webHidden/>
+              </w:rPr>
+              <w:fldChar w:fldCharType="end"/>
+            </w:r>
+          </w:hyperlink>
+        </w:p>
+        <w:p>
+          <w:pPr>
+            <w:pStyle w:val="TOC1"/>
+            <w:tabs>
+              <w:tab w:val="right" w:leader="dot" w:pos="9350"/>
+            </w:tabs>
+            <w:rPr>
+              <w:rFonts w:eastAsiaTheme="minorEastAsia"/>
+              <w:noProof/>
+            </w:rPr>
+          </w:pPr>
+          <w:hyperlink w:anchor="_Toc187059152" w:history="1">
+            <w:r>
+              <w:rPr>
+                <w:rStyle w:val="Hyperlink"/>
+                <w:noProof/>
+              </w:rPr>
+              <w:t>Working with Vertices</w:t>
+            </w:r>
+            <w:r>
+              <w:rPr>
+                <w:noProof/>
+                <w:webHidden/>
+              </w:rPr>
+              <w:tab/>
+            </w:r>
+            <w:r>
+              <w:rPr>
+                <w:noProof/>
+                <w:webHidden/>
+              </w:rPr>
+              <w:fldChar w:fldCharType="begin"/>
+            </w:r>
+            <w:r>
+              <w:rPr>
+                <w:noProof/>
+                <w:webHidden/>
+              </w:rPr>
+              <w:instrText xml:space="preserve"> PAGEREF _Toc187059152 \h </w:instrText>
+            </w:r>
+            <w:r>
+              <w:rPr>
+                <w:noProof/>
+                <w:webHidden/>
+              </w:rPr>
+            </w:r>
+            <w:r>
+              <w:rPr>
+                <w:noProof/>
+                <w:webHidden/>
+              </w:rPr>
+              <w:fldChar w:fldCharType="separate"/>
+            </w:r>
+            <w:r>
+              <w:rPr>
+                <w:noProof/>
+                <w:webHidden/>
+              </w:rPr>
+              <w:t>8</w:t>
+            </w:r>
+            <w:r>
+              <w:rPr>
+                <w:noProof/>
+                <w:webHidden/>
+              </w:rPr>
+              <w:fldChar w:fldCharType="end"/>
+            </w:r>
+          </w:hyperlink>
+        </w:p>
+        <w:p>
+          <w:r>
+            <w:rPr>
+              <w:b/>
+              <w:bCs/>
+              <w:noProof/>
+            </w:rPr>
+            <w:fldChar w:fldCharType="end"/>
+          </w:r>
+        </w:p>
+      </w:sdtContent>
+    </w:sdt>
+    <w:p/>
     <w:p>
       <w:r>
         <w:rPr>
@@ -33,7 +428,7 @@
                     </pic:cNvPicPr>
                   </pic:nvPicPr>
                   <pic:blipFill>
-                    <a:blip r:embed="rId7">
+                    <a:blip r:embed="rId8">
                       <a:extLst>
                         <a:ext uri="{28A0092B-C50C-407E-A947-70E740481C1C}">
                           <a14:useLocalDpi xmlns:a14="http://schemas.microsoft.com/office/drawing/2010/main" val="0"/>
@@ -67,7 +462,10 @@
     </w:p>
     <w:p>
       <w:r>
-        <w:t>We can also find the Bevel tool inside of the Edit work space’s Tool Panel. The tool button will look like this, and what it does to a cube when a face is selected will look like this. It will basically turn the edges into faces, wide on the bottom and narrow on the top, kind of faces.</w:t>
+        <w:t>We can also find the Bevel tool inside of the Edit work space’s Tool Panel. The tool button will look like this</w:t>
+      </w:r>
+      <w:r>
+        <w:t>.</w:t>
       </w:r>
     </w:p>
     <w:p>
@@ -93,7 +491,7 @@
                     </pic:cNvPicPr>
                   </pic:nvPicPr>
                   <pic:blipFill>
-                    <a:blip r:embed="rId8">
+                    <a:blip r:embed="rId9">
                       <a:extLst>
                         <a:ext uri="{28A0092B-C50C-407E-A947-70E740481C1C}">
                           <a14:useLocalDpi xmlns:a14="http://schemas.microsoft.com/office/drawing/2010/main" val="0"/>
@@ -129,17 +527,33 @@
       <w:pPr>
         <w:pStyle w:val="Heading1"/>
       </w:pPr>
+      <w:bookmarkStart w:id="0" w:name="_Toc187059148"/>
       <w:r>
         <w:t>How to Create a Bevel</w:t>
       </w:r>
-    </w:p>
-    <w:p>
-      <w:r>
-        <w:t>To start, bring your start up cube into the Edit Workspace.</w:t>
-      </w:r>
-    </w:p>
-    <w:p>
-      <w:r>
+      <w:bookmarkEnd w:id="0"/>
+    </w:p>
+    <w:p>
+      <w:r>
+        <w:t xml:space="preserve">To start, bring your start up cube into the </w:t>
+      </w:r>
+      <w:r>
+        <w:rPr>
+          <w:rStyle w:val="BlueBoldenChar"/>
+          <w:rFonts w:eastAsiaTheme="minorHAnsi"/>
+        </w:rPr>
+        <w:t>Edit</w:t>
+      </w:r>
+      <w:r>
+        <w:t xml:space="preserve"> Workspace.</w:t>
+      </w:r>
+    </w:p>
+    <w:p>
+      <w:r>
+        <w:rPr>
+          <w:noProof/>
+        </w:rPr>
+        <w:lastRenderedPageBreak/>
         <w:drawing>
           <wp:inline distT="0" distB="0" distL="0" distR="0" wp14:anchorId="2F9F3D3F" wp14:editId="4176A044">
             <wp:extent cx="4218757" cy="2796704"/>
@@ -156,7 +570,7 @@
                     <pic:cNvPicPr/>
                   </pic:nvPicPr>
                   <pic:blipFill>
-                    <a:blip r:embed="rId9"/>
+                    <a:blip r:embed="rId10"/>
                     <a:stretch>
                       <a:fillRect/>
                     </a:stretch>
@@ -179,7 +593,6 @@
     </w:p>
     <w:p>
       <w:r>
-        <w:lastRenderedPageBreak/>
         <w:t xml:space="preserve">Go to </w:t>
       </w:r>
       <w:r>
@@ -190,11 +603,20 @@
         <w:t>Face Mode</w:t>
       </w:r>
       <w:r>
-        <w:t xml:space="preserve"> and select the top face.</w:t>
-      </w:r>
-    </w:p>
-    <w:p>
-      <w:r>
+        <w:t xml:space="preserve"> and select the top face</w:t>
+      </w:r>
+      <w:r>
+        <w:t>, on the cube in the viewport</w:t>
+      </w:r>
+      <w:r>
+        <w:t>.</w:t>
+      </w:r>
+    </w:p>
+    <w:p>
+      <w:r>
+        <w:rPr>
+          <w:noProof/>
+        </w:rPr>
         <w:drawing>
           <wp:inline distT="0" distB="0" distL="0" distR="0" wp14:anchorId="0C01F13D" wp14:editId="41906E60">
             <wp:extent cx="4753638" cy="3362794"/>
@@ -211,7 +633,7 @@
                     <pic:cNvPicPr/>
                   </pic:nvPicPr>
                   <pic:blipFill>
-                    <a:blip r:embed="rId10"/>
+                    <a:blip r:embed="rId11"/>
                     <a:stretch>
                       <a:fillRect/>
                     </a:stretch>
@@ -259,15 +681,31 @@
     </w:p>
     <w:p>
       <w:r>
-        <w:t>Notice that this tool does not come with any bottom right arrow, so what you see here is what you get with no other options.</w:t>
-      </w:r>
-    </w:p>
-    <w:p>
-      <w:r>
+        <w:t>Notice that this tool does not come with any bottom right arrow, so what you see here</w:t>
+      </w:r>
+      <w:r>
+        <w:t>,</w:t>
+      </w:r>
+      <w:r>
+        <w:t xml:space="preserve"> is what you get</w:t>
+      </w:r>
+      <w:r>
+        <w:t>,</w:t>
+      </w:r>
+      <w:r>
+        <w:t xml:space="preserve"> with no other options.</w:t>
+      </w:r>
+    </w:p>
+    <w:p>
+      <w:r>
+        <w:rPr>
+          <w:noProof/>
+        </w:rPr>
+        <w:lastRenderedPageBreak/>
         <w:drawing>
-          <wp:inline distT="0" distB="0" distL="0" distR="0" wp14:anchorId="2CA1F177" wp14:editId="5BB925D0">
-            <wp:extent cx="600159" cy="390580"/>
-            <wp:effectExtent l="0" t="0" r="0" b="9525"/>
+          <wp:inline distT="0" distB="0" distL="0" distR="0" wp14:anchorId="2CA1F177" wp14:editId="41A5A3BF">
+            <wp:extent cx="1331872" cy="866775"/>
+            <wp:effectExtent l="0" t="0" r="1905" b="0"/>
             <wp:docPr id="1353326331" name="Picture 1"/>
             <wp:cNvGraphicFramePr>
               <a:graphicFrameLocks xmlns:a="http://schemas.openxmlformats.org/drawingml/2006/main" noChangeAspect="1"/>
@@ -280,7 +718,7 @@
                     <pic:cNvPicPr/>
                   </pic:nvPicPr>
                   <pic:blipFill>
-                    <a:blip r:embed="rId11"/>
+                    <a:blip r:embed="rId12"/>
                     <a:stretch>
                       <a:fillRect/>
                     </a:stretch>
@@ -288,7 +726,7 @@
                   <pic:spPr>
                     <a:xfrm>
                       <a:off x="0" y="0"/>
-                      <a:ext cx="600159" cy="390580"/>
+                      <a:ext cx="1334947" cy="868776"/>
                     </a:xfrm>
                     <a:prstGeom prst="rect">
                       <a:avLst/>
@@ -308,6 +746,9 @@
     </w:p>
     <w:p>
       <w:r>
+        <w:rPr>
+          <w:noProof/>
+        </w:rPr>
         <w:drawing>
           <wp:inline distT="0" distB="0" distL="0" distR="0" wp14:anchorId="6AF4F8F9" wp14:editId="5ED3664C">
             <wp:extent cx="2075502" cy="1960245"/>
@@ -324,7 +765,7 @@
                     <pic:cNvPicPr/>
                   </pic:nvPicPr>
                   <pic:blipFill rotWithShape="1">
-                    <a:blip r:embed="rId12"/>
+                    <a:blip r:embed="rId13"/>
                     <a:srcRect t="13457"/>
                     <a:stretch/>
                   </pic:blipFill>
@@ -354,12 +795,14 @@
     </w:p>
     <w:p>
       <w:r>
-        <w:lastRenderedPageBreak/>
         <w:t>You want to pull upward on the yellow circle at the top of this weird type of arrow to begin the bevel. The more you pull upward on it, the larger the bevel will be on the top edges of the box.</w:t>
       </w:r>
     </w:p>
     <w:p>
       <w:r>
+        <w:rPr>
+          <w:noProof/>
+        </w:rPr>
         <w:drawing>
           <wp:inline distT="0" distB="0" distL="0" distR="0" wp14:anchorId="27FFD880" wp14:editId="7621A384">
             <wp:extent cx="2762250" cy="2271757"/>
@@ -376,7 +819,7 @@
                     <pic:cNvPicPr/>
                   </pic:nvPicPr>
                   <pic:blipFill>
-                    <a:blip r:embed="rId13"/>
+                    <a:blip r:embed="rId14"/>
                     <a:stretch>
                       <a:fillRect/>
                     </a:stretch>
@@ -399,26 +842,34 @@
     </w:p>
     <w:p>
       <w:r>
-        <w:t>Just click off of it to accept your bevel.</w:t>
+        <w:t xml:space="preserve">Just click off of </w:t>
+      </w:r>
+      <w:r>
+        <w:t>the cube,</w:t>
+      </w:r>
+      <w:r>
+        <w:t xml:space="preserve"> to accept your bevel.</w:t>
       </w:r>
     </w:p>
     <w:p>
       <w:pPr>
         <w:pStyle w:val="Heading1"/>
       </w:pPr>
+      <w:bookmarkStart w:id="1" w:name="_Toc187059149"/>
       <w:r>
         <w:t>The Last Operation Dialog Box</w:t>
       </w:r>
+      <w:bookmarkEnd w:id="1"/>
     </w:p>
     <w:p>
       <w:r>
         <w:t xml:space="preserve">Before you click off of it though, you will have access to </w:t>
       </w:r>
-      <w:bookmarkStart w:id="0" w:name="_Hlk186975350"/>
+      <w:bookmarkStart w:id="2" w:name="_Hlk186975350"/>
       <w:r>
         <w:t>the last operation dialog box</w:t>
       </w:r>
-      <w:bookmarkEnd w:id="0"/>
+      <w:bookmarkEnd w:id="2"/>
       <w:r>
         <w:t>, in which you can make changes to your bevel.</w:t>
       </w:r>
@@ -430,6 +881,10 @@
     </w:p>
     <w:p>
       <w:r>
+        <w:rPr>
+          <w:noProof/>
+        </w:rPr>
+        <w:lastRenderedPageBreak/>
         <w:drawing>
           <wp:inline distT="0" distB="0" distL="0" distR="0" wp14:anchorId="38CD7600" wp14:editId="3D34A987">
             <wp:extent cx="4410691" cy="3534268"/>
@@ -446,7 +901,7 @@
                     <pic:cNvPicPr/>
                   </pic:nvPicPr>
                   <pic:blipFill>
-                    <a:blip r:embed="rId14"/>
+                    <a:blip r:embed="rId15"/>
                     <a:stretch>
                       <a:fillRect/>
                     </a:stretch>
@@ -468,13 +923,39 @@
       </w:r>
     </w:p>
     <w:p>
-      <w:r>
+      <w:pPr>
+        <w:pStyle w:val="Heading1"/>
+      </w:pPr>
+      <w:bookmarkStart w:id="3" w:name="_Toc187059150"/>
+      <w:r>
+        <w:t xml:space="preserve">The Bevel (Last Operation) dialog box </w:t>
+      </w:r>
+      <w:r>
+        <w:t>OPTIONS</w:t>
+      </w:r>
+      <w:bookmarkEnd w:id="3"/>
+    </w:p>
+    <w:p>
+      <w:r>
+        <w:t xml:space="preserve">You can control the size of the bevel with the </w:t>
+      </w:r>
+      <w:r>
+        <w:rPr>
+          <w:rStyle w:val="BlueBoldenChar"/>
+          <w:rFonts w:eastAsiaTheme="minorHAnsi"/>
+        </w:rPr>
+        <w:t>Width</w:t>
+      </w:r>
+      <w:r>
+        <w:t xml:space="preserve"> setting.</w:t>
+      </w:r>
+    </w:p>
+    <w:p>
+      <w:r>
+        <w:rPr>
+          <w:noProof/>
+        </w:rPr>
         <w:lastRenderedPageBreak/>
-        <w:t>You can control the size of the bevel with the Width setting.</w:t>
-      </w:r>
-    </w:p>
-    <w:p>
-      <w:r>
         <w:drawing>
           <wp:inline distT="0" distB="0" distL="0" distR="0" wp14:anchorId="0DA869C6" wp14:editId="10EE799E">
             <wp:extent cx="5915851" cy="3743847"/>
@@ -491,7 +972,7 @@
                     <pic:cNvPicPr/>
                   </pic:nvPicPr>
                   <pic:blipFill>
-                    <a:blip r:embed="rId15"/>
+                    <a:blip r:embed="rId16"/>
                     <a:stretch>
                       <a:fillRect/>
                     </a:stretch>
@@ -514,11 +995,34 @@
     </w:p>
     <w:p>
       <w:r>
-        <w:t>You can also set the Segments. Here I set it to 3, and you can see that I now have 3 bevels on the same edges.</w:t>
-      </w:r>
-    </w:p>
-    <w:p>
-      <w:r>
+        <w:t xml:space="preserve">You can also set the </w:t>
+      </w:r>
+      <w:r>
+        <w:rPr>
+          <w:rStyle w:val="BlueBoldenChar"/>
+          <w:rFonts w:eastAsiaTheme="minorHAnsi"/>
+        </w:rPr>
+        <w:t>Segments</w:t>
+      </w:r>
+      <w:r>
+        <w:t xml:space="preserve">. Here I set it to </w:t>
+      </w:r>
+      <w:r>
+        <w:rPr>
+          <w:rStyle w:val="BlueBoldenChar"/>
+          <w:rFonts w:eastAsiaTheme="minorHAnsi"/>
+        </w:rPr>
+        <w:t>3</w:t>
+      </w:r>
+      <w:r>
+        <w:t>, and you can see that I now have 3 bevels on the same edges.</w:t>
+      </w:r>
+    </w:p>
+    <w:p>
+      <w:r>
+        <w:rPr>
+          <w:noProof/>
+        </w:rPr>
         <w:drawing>
           <wp:inline distT="0" distB="0" distL="0" distR="0" wp14:anchorId="1DAA3AF0" wp14:editId="50A2786F">
             <wp:extent cx="4924425" cy="3161163"/>
@@ -535,7 +1039,7 @@
                     <pic:cNvPicPr/>
                   </pic:nvPicPr>
                   <pic:blipFill>
-                    <a:blip r:embed="rId16"/>
+                    <a:blip r:embed="rId17"/>
                     <a:stretch>
                       <a:fillRect/>
                     </a:stretch>
@@ -560,29 +1064,48 @@
       <w:pPr>
         <w:pStyle w:val="Heading1"/>
       </w:pPr>
+      <w:bookmarkStart w:id="4" w:name="_Toc187059151"/>
       <w:r>
         <w:lastRenderedPageBreak/>
-        <w:t>B</w:t>
-      </w:r>
-      <w:r>
-        <w:t>evel One Edge</w:t>
-      </w:r>
+        <w:t>Bevel One Edge</w:t>
+      </w:r>
+      <w:bookmarkEnd w:id="4"/>
     </w:p>
     <w:p>
       <w:r>
         <w:t xml:space="preserve">You can just </w:t>
       </w:r>
-      <w:bookmarkStart w:id="1" w:name="_Hlk186976621"/>
+      <w:bookmarkStart w:id="5" w:name="_Hlk186976621"/>
       <w:r>
         <w:t>bevel One Edge</w:t>
       </w:r>
-      <w:bookmarkEnd w:id="1"/>
-      <w:r>
-        <w:t>. Go into edge mode and select one edge</w:t>
-      </w:r>
-    </w:p>
-    <w:p>
-      <w:r>
+      <w:bookmarkEnd w:id="5"/>
+      <w:r>
+        <w:t xml:space="preserve">. Go into </w:t>
+      </w:r>
+      <w:r>
+        <w:rPr>
+          <w:rStyle w:val="BlueBoldenChar"/>
+          <w:rFonts w:eastAsiaTheme="minorHAnsi"/>
+        </w:rPr>
+        <w:t>E</w:t>
+      </w:r>
+      <w:r>
+        <w:rPr>
+          <w:rStyle w:val="BlueBoldenChar"/>
+          <w:rFonts w:eastAsiaTheme="minorHAnsi"/>
+        </w:rPr>
+        <w:t>dge</w:t>
+      </w:r>
+      <w:r>
+        <w:t xml:space="preserve"> mode and select one edge</w:t>
+      </w:r>
+    </w:p>
+    <w:p>
+      <w:r>
+        <w:rPr>
+          <w:noProof/>
+        </w:rPr>
         <w:drawing>
           <wp:inline distT="0" distB="0" distL="0" distR="0" wp14:anchorId="420A5BC0" wp14:editId="226EBD21">
             <wp:extent cx="2743583" cy="1057423"/>
@@ -599,7 +1122,7 @@
                     <pic:cNvPicPr/>
                   </pic:nvPicPr>
                   <pic:blipFill>
-                    <a:blip r:embed="rId17"/>
+                    <a:blip r:embed="rId18"/>
                     <a:stretch>
                       <a:fillRect/>
                     </a:stretch>
@@ -622,6 +1145,9 @@
     </w:p>
     <w:p>
       <w:r>
+        <w:rPr>
+          <w:noProof/>
+        </w:rPr>
         <w:drawing>
           <wp:inline distT="0" distB="0" distL="0" distR="0" wp14:anchorId="02744FB1" wp14:editId="2B50B4EA">
             <wp:extent cx="3238500" cy="3046325"/>
@@ -638,7 +1164,7 @@
                     <pic:cNvPicPr/>
                   </pic:nvPicPr>
                   <pic:blipFill>
-                    <a:blip r:embed="rId18"/>
+                    <a:blip r:embed="rId19"/>
                     <a:stretch>
                       <a:fillRect/>
                     </a:stretch>
@@ -666,6 +1192,9 @@
     </w:p>
     <w:p>
       <w:r>
+        <w:rPr>
+          <w:noProof/>
+        </w:rPr>
         <w:lastRenderedPageBreak/>
         <w:drawing>
           <wp:inline distT="0" distB="0" distL="0" distR="0" wp14:anchorId="74F6F0A9" wp14:editId="4D1C6FB6">
@@ -683,7 +1212,7 @@
                     <pic:cNvPicPr/>
                   </pic:nvPicPr>
                   <pic:blipFill>
-                    <a:blip r:embed="rId19"/>
+                    <a:blip r:embed="rId20"/>
                     <a:stretch>
                       <a:fillRect/>
                     </a:stretch>
@@ -711,6 +1240,9 @@
     </w:p>
     <w:p>
       <w:r>
+        <w:rPr>
+          <w:noProof/>
+        </w:rPr>
         <w:drawing>
           <wp:inline distT="0" distB="0" distL="0" distR="0" wp14:anchorId="06F5E74C" wp14:editId="22B70B9A">
             <wp:extent cx="4829849" cy="3734321"/>
@@ -727,7 +1259,7 @@
                     <pic:cNvPicPr/>
                   </pic:nvPicPr>
                   <pic:blipFill>
-                    <a:blip r:embed="rId20"/>
+                    <a:blip r:embed="rId21"/>
                     <a:stretch>
                       <a:fillRect/>
                     </a:stretch>
@@ -751,11 +1283,36 @@
     <w:p>
       <w:r>
         <w:lastRenderedPageBreak/>
-        <w:t>You might want this inward look, but maybe you don’t and if you actually want this to curve outward instead of inward, you would raise the level of the Shape option to get it to look the way that you want it.</w:t>
-      </w:r>
-    </w:p>
-    <w:p>
-      <w:r>
+        <w:t>You might want this inward look</w:t>
+      </w:r>
+      <w:r>
+        <w:t xml:space="preserve"> for the bevel</w:t>
+      </w:r>
+      <w:r>
+        <w:t>, but maybe you don’t</w:t>
+      </w:r>
+      <w:r>
+        <w:t>,</w:t>
+      </w:r>
+      <w:r>
+        <w:t xml:space="preserve"> and if you actually want this to curve outward instead of inward, you would raise the level of the </w:t>
+      </w:r>
+      <w:r>
+        <w:rPr>
+          <w:rStyle w:val="BlueBoldenChar"/>
+          <w:rFonts w:eastAsiaTheme="minorHAnsi"/>
+        </w:rPr>
+        <w:t>Shape</w:t>
+      </w:r>
+      <w:r>
+        <w:t xml:space="preserve"> option to get it to look the way that you want it.</w:t>
+      </w:r>
+    </w:p>
+    <w:p>
+      <w:r>
+        <w:rPr>
+          <w:noProof/>
+        </w:rPr>
         <w:drawing>
           <wp:inline distT="0" distB="0" distL="0" distR="0" wp14:anchorId="28FCABC4" wp14:editId="00564F94">
             <wp:extent cx="5896798" cy="4344006"/>
@@ -772,7 +1329,7 @@
                     <pic:cNvPicPr/>
                   </pic:nvPicPr>
                   <pic:blipFill>
-                    <a:blip r:embed="rId21"/>
+                    <a:blip r:embed="rId22"/>
                     <a:stretch>
                       <a:fillRect/>
                     </a:stretch>
@@ -794,8 +1351,34 @@
       </w:r>
     </w:p>
     <w:p>
-      <w:r>
-        <w:t>You can also add segments to vertices also.</w:t>
+      <w:pPr>
+        <w:pStyle w:val="Heading1"/>
+      </w:pPr>
+      <w:bookmarkStart w:id="6" w:name="_Toc187059152"/>
+      <w:r>
+        <w:t>Working with Vertices</w:t>
+      </w:r>
+      <w:bookmarkEnd w:id="6"/>
+    </w:p>
+    <w:p>
+      <w:r>
+        <w:t xml:space="preserve">You can also add </w:t>
+      </w:r>
+      <w:r>
+        <w:rPr>
+          <w:rStyle w:val="BlueBoldenChar"/>
+          <w:rFonts w:eastAsiaTheme="minorHAnsi"/>
+        </w:rPr>
+        <w:t>segments</w:t>
+      </w:r>
+      <w:r>
+        <w:t xml:space="preserve"> to vertices </w:t>
+      </w:r>
+      <w:r>
+        <w:t>too</w:t>
+      </w:r>
+      <w:r>
+        <w:t>.</w:t>
       </w:r>
     </w:p>
     <w:p>
@@ -805,6 +1388,9 @@
     </w:p>
     <w:p>
       <w:r>
+        <w:rPr>
+          <w:noProof/>
+        </w:rPr>
         <w:lastRenderedPageBreak/>
         <w:drawing>
           <wp:inline distT="0" distB="0" distL="0" distR="0" wp14:anchorId="0E04A946" wp14:editId="4E7BD6E9">
@@ -822,7 +1408,7 @@
                     <pic:cNvPicPr/>
                   </pic:nvPicPr>
                   <pic:blipFill>
-                    <a:blip r:embed="rId22"/>
+                    <a:blip r:embed="rId23"/>
                     <a:stretch>
                       <a:fillRect/>
                     </a:stretch>
@@ -845,11 +1431,20 @@
     </w:p>
     <w:p>
       <w:r>
+        <w:t xml:space="preserve">Now </w:t>
+      </w:r>
+      <w:r>
         <w:t>Bevel the Edge</w:t>
       </w:r>
-    </w:p>
-    <w:p>
-      <w:r>
+      <w:r>
+        <w:t>, again by just pulling downward on this yellow stick.</w:t>
+      </w:r>
+    </w:p>
+    <w:p>
+      <w:r>
+        <w:rPr>
+          <w:noProof/>
+        </w:rPr>
         <w:drawing>
           <wp:inline distT="0" distB="0" distL="0" distR="0" wp14:anchorId="6605E1B2" wp14:editId="39227045">
             <wp:extent cx="3629660" cy="3050135"/>
@@ -866,7 +1461,7 @@
                     <pic:cNvPicPr/>
                   </pic:nvPicPr>
                   <pic:blipFill>
-                    <a:blip r:embed="rId23"/>
+                    <a:blip r:embed="rId24"/>
                     <a:stretch>
                       <a:fillRect/>
                     </a:stretch>
@@ -914,6 +1509,9 @@
     </w:p>
     <w:p>
       <w:r>
+        <w:rPr>
+          <w:noProof/>
+        </w:rPr>
         <w:lastRenderedPageBreak/>
         <w:drawing>
           <wp:inline distT="0" distB="0" distL="0" distR="0" wp14:anchorId="2064907B" wp14:editId="08FCEAB4">
@@ -931,7 +1529,7 @@
                     <pic:cNvPicPr/>
                   </pic:nvPicPr>
                   <pic:blipFill>
-                    <a:blip r:embed="rId24"/>
+                    <a:blip r:embed="rId25"/>
                     <a:stretch>
                       <a:fillRect/>
                     </a:stretch>
@@ -955,7 +1553,16 @@
     <w:p/>
     <w:p>
       <w:r>
-        <w:t xml:space="preserve">The Curve will start out creating inward. That is because the </w:t>
+        <w:t xml:space="preserve">When you start to increase the segments on these vertices, the curve </w:t>
+      </w:r>
+      <w:r>
+        <w:t xml:space="preserve">will start out </w:t>
+      </w:r>
+      <w:r>
+        <w:t xml:space="preserve">by </w:t>
+      </w:r>
+      <w:r>
+        <w:t xml:space="preserve">creating inward. That is because the </w:t>
       </w:r>
       <w:r>
         <w:rPr>
@@ -965,11 +1572,44 @@
         <w:t>Shape</w:t>
       </w:r>
       <w:r>
-        <w:t xml:space="preserve"> option will reset to 0 (for some reason). As you see I increased the Segments here to 7 and this created the dent in the edge.</w:t>
-      </w:r>
-    </w:p>
-    <w:p>
-      <w:r>
+        <w:t xml:space="preserve"> option will reset to </w:t>
+      </w:r>
+      <w:r>
+        <w:rPr>
+          <w:rStyle w:val="BlueBoldenChar"/>
+          <w:rFonts w:eastAsiaTheme="minorHAnsi"/>
+        </w:rPr>
+        <w:t>0</w:t>
+      </w:r>
+      <w:r>
+        <w:t xml:space="preserve"> (for some reason). As you see I increased the </w:t>
+      </w:r>
+      <w:r>
+        <w:rPr>
+          <w:rStyle w:val="BlueBoldenChar"/>
+          <w:rFonts w:eastAsiaTheme="minorHAnsi"/>
+        </w:rPr>
+        <w:t>Segments</w:t>
+      </w:r>
+      <w:r>
+        <w:t xml:space="preserve"> here to </w:t>
+      </w:r>
+      <w:r>
+        <w:rPr>
+          <w:rStyle w:val="BlueBoldenChar"/>
+          <w:rFonts w:eastAsiaTheme="minorHAnsi"/>
+        </w:rPr>
+        <w:t>7</w:t>
+      </w:r>
+      <w:r>
+        <w:t xml:space="preserve"> and this created the dent in the edge.</w:t>
+      </w:r>
+    </w:p>
+    <w:p>
+      <w:r>
+        <w:rPr>
+          <w:noProof/>
+        </w:rPr>
         <w:drawing>
           <wp:inline distT="0" distB="0" distL="0" distR="0" wp14:anchorId="44AB814D" wp14:editId="028C4191">
             <wp:extent cx="4953691" cy="3067478"/>
@@ -986,7 +1626,7 @@
                     <pic:cNvPicPr/>
                   </pic:nvPicPr>
                   <pic:blipFill>
-                    <a:blip r:embed="rId25"/>
+                    <a:blip r:embed="rId26"/>
                     <a:stretch>
                       <a:fillRect/>
                     </a:stretch>
@@ -1019,11 +1659,21 @@
         <w:t>Shape</w:t>
       </w:r>
       <w:r>
-        <w:t xml:space="preserve"> setting to pull this dent outward. Here it is set to .500</w:t>
-      </w:r>
-    </w:p>
-    <w:p>
-      <w:r>
+        <w:t xml:space="preserve"> setting to pull this dent outward. Here it is set to </w:t>
+      </w:r>
+      <w:r>
+        <w:rPr>
+          <w:rStyle w:val="BlueBoldenChar"/>
+          <w:rFonts w:eastAsiaTheme="minorHAnsi"/>
+        </w:rPr>
+        <w:t>.500</w:t>
+      </w:r>
+    </w:p>
+    <w:p>
+      <w:r>
+        <w:rPr>
+          <w:noProof/>
+        </w:rPr>
         <w:lastRenderedPageBreak/>
         <w:drawing>
           <wp:inline distT="0" distB="0" distL="0" distR="0" wp14:anchorId="52D96E3B" wp14:editId="7A66B668">
@@ -1041,7 +1691,7 @@
                     <pic:cNvPicPr/>
                   </pic:nvPicPr>
                   <pic:blipFill>
-                    <a:blip r:embed="rId26"/>
+                    <a:blip r:embed="rId27"/>
                     <a:stretch>
                       <a:fillRect/>
                     </a:stretch>
@@ -1064,11 +1714,28 @@
     </w:p>
     <w:p>
       <w:r>
-        <w:t>If you set it all the way to 1.000, you actually have more of points instead of bevels.</w:t>
-      </w:r>
-    </w:p>
-    <w:p>
-      <w:r>
+        <w:t xml:space="preserve">If you set it all the way to 1.000, </w:t>
+      </w:r>
+      <w:r>
+        <w:t xml:space="preserve">the vertices will look more like </w:t>
+      </w:r>
+      <w:proofErr w:type="gramStart"/>
+      <w:r>
+        <w:t xml:space="preserve">points, </w:t>
+      </w:r>
+      <w:r>
+        <w:t xml:space="preserve"> instead</w:t>
+      </w:r>
+      <w:proofErr w:type="gramEnd"/>
+      <w:r>
+        <w:t xml:space="preserve"> of bevels.</w:t>
+      </w:r>
+    </w:p>
+    <w:p>
+      <w:r>
+        <w:rPr>
+          <w:noProof/>
+        </w:rPr>
         <w:lastRenderedPageBreak/>
         <w:drawing>
           <wp:inline distT="0" distB="0" distL="0" distR="0" wp14:anchorId="15958441" wp14:editId="4627F314">
@@ -1086,7 +1753,7 @@
                     <pic:cNvPicPr/>
                   </pic:nvPicPr>
                   <pic:blipFill>
-                    <a:blip r:embed="rId27"/>
+                    <a:blip r:embed="rId28"/>
                     <a:stretch>
                       <a:fillRect/>
                     </a:stretch>
@@ -1109,11 +1776,30 @@
     </w:p>
     <w:p>
       <w:r>
-        <w:t>I reset the bevel to .500</w:t>
-      </w:r>
-    </w:p>
-    <w:p>
-      <w:r>
+        <w:t xml:space="preserve">Ok, I did not really want those points so, </w:t>
+      </w:r>
+      <w:r>
+        <w:t>I reset the bevel</w:t>
+      </w:r>
+      <w:r>
+        <w:t xml:space="preserve"> back</w:t>
+      </w:r>
+      <w:r>
+        <w:t xml:space="preserve"> to </w:t>
+      </w:r>
+      <w:r>
+        <w:rPr>
+          <w:rStyle w:val="BlueBoldenChar"/>
+          <w:rFonts w:eastAsiaTheme="minorHAnsi"/>
+        </w:rPr>
+        <w:t>.500</w:t>
+      </w:r>
+    </w:p>
+    <w:p>
+      <w:r>
+        <w:rPr>
+          <w:noProof/>
+        </w:rPr>
         <w:lastRenderedPageBreak/>
         <w:drawing>
           <wp:inline distT="0" distB="0" distL="0" distR="0" wp14:anchorId="6934D63A" wp14:editId="6FBA609D">
@@ -1131,7 +1817,7 @@
                     <pic:cNvPicPr/>
                   </pic:nvPicPr>
                   <pic:blipFill>
-                    <a:blip r:embed="rId28"/>
+                    <a:blip r:embed="rId29"/>
                     <a:stretch>
                       <a:fillRect/>
                     </a:stretch>
@@ -1159,6 +1845,9 @@
     </w:p>
     <w:p>
       <w:r>
+        <w:rPr>
+          <w:noProof/>
+        </w:rPr>
         <w:drawing>
           <wp:inline distT="0" distB="0" distL="0" distR="0" wp14:anchorId="1531257A" wp14:editId="19777DE2">
             <wp:extent cx="4534533" cy="3705742"/>
@@ -1175,7 +1864,7 @@
                     <pic:cNvPicPr/>
                   </pic:nvPicPr>
                   <pic:blipFill>
-                    <a:blip r:embed="rId29"/>
+                    <a:blip r:embed="rId30"/>
                     <a:stretch>
                       <a:fillRect/>
                     </a:stretch>
@@ -1202,7 +1891,7 @@
       </w:r>
     </w:p>
     <w:sectPr>
-      <w:headerReference w:type="default" r:id="rId30"/>
+      <w:headerReference w:type="default" r:id="rId31"/>
       <w:pgSz w:w="12240" w:h="15840"/>
       <w:pgMar w:top="1440" w:right="1440" w:bottom="1440" w:left="1440" w:header="720" w:footer="720" w:gutter="0"/>
       <w:cols w:space="720"/>
@@ -2996,7 +3685,6 @@
     <w:basedOn w:val="Heading1"/>
     <w:next w:val="Normal"/>
     <w:uiPriority w:val="39"/>
-    <w:semiHidden/>
     <w:unhideWhenUsed/>
     <w:qFormat/>
     <w:rsid w:val="00F6446E"/>
@@ -3336,6 +4024,29 @@
     <w:link w:val="Footer"/>
     <w:uiPriority w:val="99"/>
     <w:rsid w:val="00F13E1D"/>
+  </w:style>
+  <w:style w:type="paragraph" w:styleId="TOC1">
+    <w:name w:val="toc 1"/>
+    <w:basedOn w:val="Normal"/>
+    <w:next w:val="Normal"/>
+    <w:autoRedefine/>
+    <w:uiPriority w:val="39"/>
+    <w:unhideWhenUsed/>
+    <w:rsid w:val="006A0816"/>
+    <w:pPr>
+      <w:spacing w:after="100"/>
+    </w:pPr>
+  </w:style>
+  <w:style w:type="character" w:styleId="Hyperlink">
+    <w:name w:val="Hyperlink"/>
+    <w:basedOn w:val="DefaultParagraphFont"/>
+    <w:uiPriority w:val="99"/>
+    <w:unhideWhenUsed/>
+    <w:rsid w:val="006A0816"/>
+    <w:rPr>
+      <w:color w:val="0563C1" w:themeColor="hyperlink"/>
+      <w:u w:val="single"/>
+    </w:rPr>
   </w:style>
 </w:styles>
 </file>
@@ -3680,4 +4391,16 @@
     </a:ext>
   </a:extLst>
 </a:theme>
+</file>
+
+<file path=customXml/item1.xml><?xml version="1.0" encoding="utf-8"?>
+<b:Sources xmlns:b="http://schemas.openxmlformats.org/officeDocument/2006/bibliography" xmlns="http://schemas.openxmlformats.org/officeDocument/2006/bibliography" SelectedStyle="\APASixthEditionOfficeOnline.xsl" StyleName="APA" Version="6"/>
+</file>
+
+<file path=customXml/itemProps1.xml><?xml version="1.0" encoding="utf-8"?>
+<ds:datastoreItem xmlns:ds="http://schemas.openxmlformats.org/officeDocument/2006/customXml" ds:itemID="{09C6FF32-0BB0-4ECF-9430-CC43F06A8CF1}">
+  <ds:schemaRefs>
+    <ds:schemaRef ds:uri="http://schemas.openxmlformats.org/officeDocument/2006/bibliography"/>
+  </ds:schemaRefs>
+</ds:datastoreItem>
 </file>
</xml_diff>